<commit_message>
add them muc I intro
</commit_message>
<xml_diff>
--- a/Documents/Meeting Group/Chi tiết nghiệp vụ của khách sạn trong đồ án.docx
+++ b/Documents/Meeting Group/Chi tiết nghiệp vụ của khách sạn trong đồ án.docx
@@ -36,6 +36,222 @@
     </w:p>
     <w:p>
       <w:pPr>
+        <w:pStyle w:val="ListParagraph"/>
+        <w:numPr>
+          <w:ilvl w:val="0"/>
+          <w:numId w:val="8"/>
+        </w:numPr>
+      </w:pPr>
+      <w:r>
+        <w:t>Thông tin khách hàng</w:t>
+      </w:r>
+      <w:r>
+        <w:t xml:space="preserve"> và cơ cấu tổ chức</w:t>
+      </w:r>
+    </w:p>
+    <w:p>
+      <w:pPr>
+        <w:pStyle w:val="ListParagraph"/>
+      </w:pPr>
+      <w:r>
+        <w:t>Khách hàng: Khách sạn Ánh Dương</w:t>
+      </w:r>
+    </w:p>
+    <w:p>
+      <w:pPr>
+        <w:pStyle w:val="ListParagraph"/>
+      </w:pPr>
+      <w:r>
+        <w:t>Địa chỉ: Đảo Tuần Châu – Hạ Long – Quảng Ninh</w:t>
+      </w:r>
+    </w:p>
+    <w:p>
+      <w:pPr>
+        <w:pStyle w:val="ListParagraph"/>
+      </w:pPr>
+      <w:r>
+        <w:t>Chủ sở hữu: ông Vũ Quý Đôn</w:t>
+      </w:r>
+    </w:p>
+    <w:p>
+      <w:pPr>
+        <w:pStyle w:val="ListParagraph"/>
+      </w:pPr>
+      <w:r>
+        <w:t>Thời gian hoạt động: 30/04/2017 đến nay</w:t>
+      </w:r>
+    </w:p>
+    <w:p>
+      <w:pPr>
+        <w:pStyle w:val="ListParagraph"/>
+      </w:pPr>
+    </w:p>
+    <w:p>
+      <w:pPr>
+        <w:pStyle w:val="ListParagraph"/>
+        <w:keepNext/>
+      </w:pPr>
+      <w:r>
+        <w:rPr>
+          <w:noProof/>
+        </w:rPr>
+        <w:drawing>
+          <wp:anchor distT="0" distB="0" distL="114300" distR="114300" simplePos="0" relativeHeight="251658240" behindDoc="0" locked="0" layoutInCell="1" allowOverlap="1">
+            <wp:simplePos x="0" y="0"/>
+            <wp:positionH relativeFrom="column">
+              <wp:posOffset>460858</wp:posOffset>
+            </wp:positionH>
+            <wp:positionV relativeFrom="paragraph">
+              <wp:posOffset>-584</wp:posOffset>
+            </wp:positionV>
+            <wp:extent cx="5398617" cy="2503053"/>
+            <wp:effectExtent l="0" t="0" r="0" b="0"/>
+            <wp:wrapSquare wrapText="bothSides"/>
+            <wp:docPr id="1" name="Picture 1"/>
+            <wp:cNvGraphicFramePr>
+              <a:graphicFrameLocks xmlns:a="http://schemas.openxmlformats.org/drawingml/2006/main" noChangeAspect="1"/>
+            </wp:cNvGraphicFramePr>
+            <a:graphic xmlns:a="http://schemas.openxmlformats.org/drawingml/2006/main">
+              <a:graphicData uri="http://schemas.openxmlformats.org/drawingml/2006/picture">
+                <pic:pic xmlns:pic="http://schemas.openxmlformats.org/drawingml/2006/picture">
+                  <pic:nvPicPr>
+                    <pic:cNvPr id="1" name="cocautochuc.PNG"/>
+                    <pic:cNvPicPr/>
+                  </pic:nvPicPr>
+                  <pic:blipFill>
+                    <a:blip r:embed="rId6">
+                      <a:extLst>
+                        <a:ext uri="{28A0092B-C50C-407E-A947-70E740481C1C}">
+                          <a14:useLocalDpi xmlns:a14="http://schemas.microsoft.com/office/drawing/2010/main" val="0"/>
+                        </a:ext>
+                      </a:extLst>
+                    </a:blip>
+                    <a:stretch>
+                      <a:fillRect/>
+                    </a:stretch>
+                  </pic:blipFill>
+                  <pic:spPr>
+                    <a:xfrm>
+                      <a:off x="0" y="0"/>
+                      <a:ext cx="5398617" cy="2503053"/>
+                    </a:xfrm>
+                    <a:prstGeom prst="rect">
+                      <a:avLst/>
+                    </a:prstGeom>
+                  </pic:spPr>
+                </pic:pic>
+              </a:graphicData>
+            </a:graphic>
+          </wp:anchor>
+        </w:drawing>
+      </w:r>
+    </w:p>
+    <w:p>
+      <w:pPr>
+        <w:pStyle w:val="Caption"/>
+        <w:ind w:left="2880"/>
+      </w:pPr>
+      <w:r>
+        <w:t xml:space="preserve">         Figure </w:t>
+      </w:r>
+      <w:r>
+        <w:fldChar w:fldCharType="begin"/>
+      </w:r>
+      <w:r>
+        <w:instrText xml:space="preserve"> SEQ Figure \* ARABIC </w:instrText>
+      </w:r>
+      <w:r>
+        <w:fldChar w:fldCharType="separate"/>
+      </w:r>
+      <w:r>
+        <w:rPr>
+          <w:noProof/>
+        </w:rPr>
+        <w:t>1</w:t>
+      </w:r>
+      <w:r>
+        <w:fldChar w:fldCharType="end"/>
+      </w:r>
+      <w:r>
+        <w:t>:Cơ cấu tổ chức bộ máy khách sạn</w:t>
+      </w:r>
+    </w:p>
+    <w:p/>
+    <w:p>
+      <w:pPr>
+        <w:pStyle w:val="ListParagraph"/>
+        <w:numPr>
+          <w:ilvl w:val="0"/>
+          <w:numId w:val="8"/>
+        </w:numPr>
+      </w:pPr>
+      <w:r>
+        <w:t>Giới thiệu</w:t>
+      </w:r>
+      <w:r>
+        <w:t xml:space="preserve"> tổng quan</w:t>
+      </w:r>
+      <w:r>
+        <w:t xml:space="preserve"> dịch vụ</w:t>
+      </w:r>
+    </w:p>
+    <w:p>
+      <w:pPr>
+        <w:pStyle w:val="ListParagraph"/>
+        <w:ind w:firstLine="720"/>
+      </w:pPr>
+      <w:r>
+        <w:t>Khách sạn Ánh Dương tọa lạc tại đảo Tuần Châu, với quy mô</w:t>
+      </w:r>
+      <w:bookmarkStart w:id="0" w:name="_GoBack"/>
+      <w:bookmarkEnd w:id="0"/>
+      <w:r>
+        <w:t xml:space="preserve"> 40 phòng nghỉ, nhà hàng đáp ứng nhu cầu ~ 200 thự</w:t>
+      </w:r>
+      <w:r>
+        <w:t xml:space="preserve">c khách, bar ngoài trời trên tầng 6 của khách sạn. Ngoài các dịch vụ về phòng ở, ẩm thực khách sạn còn có dịch vụ đi tàu thăm vịnh Hạ Long. </w:t>
+      </w:r>
+    </w:p>
+    <w:p>
+      <w:pPr>
+        <w:pStyle w:val="ListParagraph"/>
+      </w:pPr>
+      <w:r>
+        <w:tab/>
+        <w:t>Loại phòng ở: Single bed room Double bed room, Extra bed room.</w:t>
+      </w:r>
+    </w:p>
+    <w:p>
+      <w:pPr>
+        <w:pStyle w:val="ListParagraph"/>
+      </w:pPr>
+      <w:r>
+        <w:tab/>
+        <w:t>Nhà hàng: Phục vụ khách 3 bữa ( sáng, trưa, tối ). Ăn tại nhà hàng hoặc tại phòng.</w:t>
+      </w:r>
+    </w:p>
+    <w:p>
+      <w:pPr>
+        <w:pStyle w:val="ListParagraph"/>
+      </w:pPr>
+      <w:r>
+        <w:tab/>
+      </w:r>
+      <w:r>
+        <w:t>Bar: Phục vụ đồ uống tại sân thượng tầng 6 của khách sạn.</w:t>
+      </w:r>
+    </w:p>
+    <w:p>
+      <w:pPr>
+        <w:pStyle w:val="ListParagraph"/>
+      </w:pPr>
+      <w:r>
+        <w:tab/>
+        <w:t xml:space="preserve">Tàu thăm vinh: Thăm Vịnh và ăn uống hải sản, qua đêm trên tàu.  </w:t>
+      </w:r>
+    </w:p>
+    <w:p>
+      <w:pPr>
         <w:pStyle w:val="Heading1"/>
         <w:rPr>
           <w:b/>
@@ -135,6 +351,7 @@
         </w:numPr>
       </w:pPr>
       <w:r>
+        <w:lastRenderedPageBreak/>
         <w:t>Khách đặt phòng qua các đại lý trung gian</w:t>
       </w:r>
     </w:p>
@@ -528,7 +745,6 @@
         </w:numPr>
       </w:pPr>
       <w:r>
-        <w:lastRenderedPageBreak/>
         <w:t>Giá phòng và hình thức thanh toán.</w:t>
       </w:r>
     </w:p>
@@ -701,6 +917,7 @@
           <w:sz w:val="20"/>
           <w:szCs w:val="20"/>
         </w:rPr>
+        <w:lastRenderedPageBreak/>
         <w:t>-Số phòng đang có khách ở (Ocupied)</w:t>
       </w:r>
     </w:p>
@@ -1108,7 +1325,6 @@
         </w:numPr>
       </w:pPr>
       <w:r>
-        <w:lastRenderedPageBreak/>
         <w:t>Phương thức thanh toán</w:t>
       </w:r>
     </w:p>
@@ -1225,6 +1441,7 @@
           <w:i/>
           <w:u w:val="single"/>
         </w:rPr>
+        <w:lastRenderedPageBreak/>
         <w:t>-Sửa đổi:</w:t>
       </w:r>
     </w:p>
@@ -1389,8 +1606,6 @@
       <w:r>
         <w:t>Hàng ngày chuẩn bị danh sách khách dự định đến và đi trong ngày nhằm mục đích giúp cho khách sạn nắm được số lượng khách và tình trạng phòng để có sự chuẩn bị tốt nhất.</w:t>
       </w:r>
-      <w:bookmarkStart w:id="0" w:name="_GoBack"/>
-      <w:bookmarkEnd w:id="0"/>
     </w:p>
     <w:sectPr>
       <w:pgSz w:w="12240" w:h="15840"/>
@@ -1405,6 +1620,119 @@
 <file path=word/numbering.xml><?xml version="1.0" encoding="utf-8"?>
 <w:numbering xmlns:wpc="http://schemas.microsoft.com/office/word/2010/wordprocessingCanvas" xmlns:cx="http://schemas.microsoft.com/office/drawing/2014/chartex" xmlns:mc="http://schemas.openxmlformats.org/markup-compatibility/2006" xmlns:o="urn:schemas-microsoft-com:office:office" xmlns:r="http://schemas.openxmlformats.org/officeDocument/2006/relationships" xmlns:m="http://schemas.openxmlformats.org/officeDocument/2006/math" xmlns:v="urn:schemas-microsoft-com:vml" xmlns:wp14="http://schemas.microsoft.com/office/word/2010/wordprocessingDrawing" xmlns:wp="http://schemas.openxmlformats.org/drawingml/2006/wordprocessingDrawing" xmlns:w10="urn:schemas-microsoft-com:office:word" xmlns:w="http://schemas.openxmlformats.org/wordprocessingml/2006/main" xmlns:w14="http://schemas.microsoft.com/office/word/2010/wordml" xmlns:w15="http://schemas.microsoft.com/office/word/2012/wordml" xmlns:w16se="http://schemas.microsoft.com/office/word/2015/wordml/symex" xmlns:wpg="http://schemas.microsoft.com/office/word/2010/wordprocessingGroup" xmlns:wpi="http://schemas.microsoft.com/office/word/2010/wordprocessingInk" xmlns:wne="http://schemas.microsoft.com/office/word/2006/wordml" xmlns:wps="http://schemas.microsoft.com/office/word/2010/wordprocessingShape" mc:Ignorable="w14 w15 w16se wp14">
   <w:abstractNum w:abstractNumId="0" w15:restartNumberingAfterBreak="0">
+    <w:nsid w:val="195E65A7"/>
+    <w:multiLevelType w:val="hybridMultilevel"/>
+    <w:tmpl w:val="085AA818"/>
+    <w:lvl w:ilvl="0" w:tplc="04090001">
+      <w:start w:val="1"/>
+      <w:numFmt w:val="bullet"/>
+      <w:lvlText w:val=""/>
+      <w:lvlJc w:val="left"/>
+      <w:pPr>
+        <w:ind w:left="720" w:hanging="360"/>
+      </w:pPr>
+      <w:rPr>
+        <w:rFonts w:ascii="Symbol" w:hAnsi="Symbol" w:hint="default"/>
+      </w:rPr>
+    </w:lvl>
+    <w:lvl w:ilvl="1" w:tplc="04090003" w:tentative="1">
+      <w:start w:val="1"/>
+      <w:numFmt w:val="bullet"/>
+      <w:lvlText w:val="o"/>
+      <w:lvlJc w:val="left"/>
+      <w:pPr>
+        <w:ind w:left="1440" w:hanging="360"/>
+      </w:pPr>
+      <w:rPr>
+        <w:rFonts w:ascii="Courier New" w:hAnsi="Courier New" w:cs="Courier New" w:hint="default"/>
+      </w:rPr>
+    </w:lvl>
+    <w:lvl w:ilvl="2" w:tplc="04090005" w:tentative="1">
+      <w:start w:val="1"/>
+      <w:numFmt w:val="bullet"/>
+      <w:lvlText w:val=""/>
+      <w:lvlJc w:val="left"/>
+      <w:pPr>
+        <w:ind w:left="2160" w:hanging="360"/>
+      </w:pPr>
+      <w:rPr>
+        <w:rFonts w:ascii="Wingdings" w:hAnsi="Wingdings" w:hint="default"/>
+      </w:rPr>
+    </w:lvl>
+    <w:lvl w:ilvl="3" w:tplc="04090001" w:tentative="1">
+      <w:start w:val="1"/>
+      <w:numFmt w:val="bullet"/>
+      <w:lvlText w:val=""/>
+      <w:lvlJc w:val="left"/>
+      <w:pPr>
+        <w:ind w:left="2880" w:hanging="360"/>
+      </w:pPr>
+      <w:rPr>
+        <w:rFonts w:ascii="Symbol" w:hAnsi="Symbol" w:hint="default"/>
+      </w:rPr>
+    </w:lvl>
+    <w:lvl w:ilvl="4" w:tplc="04090003" w:tentative="1">
+      <w:start w:val="1"/>
+      <w:numFmt w:val="bullet"/>
+      <w:lvlText w:val="o"/>
+      <w:lvlJc w:val="left"/>
+      <w:pPr>
+        <w:ind w:left="3600" w:hanging="360"/>
+      </w:pPr>
+      <w:rPr>
+        <w:rFonts w:ascii="Courier New" w:hAnsi="Courier New" w:cs="Courier New" w:hint="default"/>
+      </w:rPr>
+    </w:lvl>
+    <w:lvl w:ilvl="5" w:tplc="04090005" w:tentative="1">
+      <w:start w:val="1"/>
+      <w:numFmt w:val="bullet"/>
+      <w:lvlText w:val=""/>
+      <w:lvlJc w:val="left"/>
+      <w:pPr>
+        <w:ind w:left="4320" w:hanging="360"/>
+      </w:pPr>
+      <w:rPr>
+        <w:rFonts w:ascii="Wingdings" w:hAnsi="Wingdings" w:hint="default"/>
+      </w:rPr>
+    </w:lvl>
+    <w:lvl w:ilvl="6" w:tplc="04090001" w:tentative="1">
+      <w:start w:val="1"/>
+      <w:numFmt w:val="bullet"/>
+      <w:lvlText w:val=""/>
+      <w:lvlJc w:val="left"/>
+      <w:pPr>
+        <w:ind w:left="5040" w:hanging="360"/>
+      </w:pPr>
+      <w:rPr>
+        <w:rFonts w:ascii="Symbol" w:hAnsi="Symbol" w:hint="default"/>
+      </w:rPr>
+    </w:lvl>
+    <w:lvl w:ilvl="7" w:tplc="04090003" w:tentative="1">
+      <w:start w:val="1"/>
+      <w:numFmt w:val="bullet"/>
+      <w:lvlText w:val="o"/>
+      <w:lvlJc w:val="left"/>
+      <w:pPr>
+        <w:ind w:left="5760" w:hanging="360"/>
+      </w:pPr>
+      <w:rPr>
+        <w:rFonts w:ascii="Courier New" w:hAnsi="Courier New" w:cs="Courier New" w:hint="default"/>
+      </w:rPr>
+    </w:lvl>
+    <w:lvl w:ilvl="8" w:tplc="04090005" w:tentative="1">
+      <w:start w:val="1"/>
+      <w:numFmt w:val="bullet"/>
+      <w:lvlText w:val=""/>
+      <w:lvlJc w:val="left"/>
+      <w:pPr>
+        <w:ind w:left="6480" w:hanging="360"/>
+      </w:pPr>
+      <w:rPr>
+        <w:rFonts w:ascii="Wingdings" w:hAnsi="Wingdings" w:hint="default"/>
+      </w:rPr>
+    </w:lvl>
+  </w:abstractNum>
+  <w:abstractNum w:abstractNumId="1" w15:restartNumberingAfterBreak="0">
     <w:nsid w:val="1F360DF3"/>
     <w:multiLevelType w:val="multilevel"/>
     <w:tmpl w:val="23A260F4"/>
@@ -1525,7 +1853,7 @@
       </w:rPr>
     </w:lvl>
   </w:abstractNum>
-  <w:abstractNum w:abstractNumId="1" w15:restartNumberingAfterBreak="0">
+  <w:abstractNum w:abstractNumId="2" w15:restartNumberingAfterBreak="0">
     <w:nsid w:val="1FE41646"/>
     <w:multiLevelType w:val="hybridMultilevel"/>
     <w:tmpl w:val="6430020A"/>
@@ -1638,7 +1966,7 @@
       </w:rPr>
     </w:lvl>
   </w:abstractNum>
-  <w:abstractNum w:abstractNumId="2" w15:restartNumberingAfterBreak="0">
+  <w:abstractNum w:abstractNumId="3" w15:restartNumberingAfterBreak="0">
     <w:nsid w:val="256E1D74"/>
     <w:multiLevelType w:val="hybridMultilevel"/>
     <w:tmpl w:val="3F8EB322"/>
@@ -1751,7 +2079,7 @@
       </w:rPr>
     </w:lvl>
   </w:abstractNum>
-  <w:abstractNum w:abstractNumId="3" w15:restartNumberingAfterBreak="0">
+  <w:abstractNum w:abstractNumId="4" w15:restartNumberingAfterBreak="0">
     <w:nsid w:val="28D95860"/>
     <w:multiLevelType w:val="hybridMultilevel"/>
     <w:tmpl w:val="09AEB750"/>
@@ -1864,7 +2192,93 @@
       </w:rPr>
     </w:lvl>
   </w:abstractNum>
-  <w:abstractNum w:abstractNumId="4" w15:restartNumberingAfterBreak="0">
+  <w:abstractNum w:abstractNumId="5" w15:restartNumberingAfterBreak="0">
+    <w:nsid w:val="55306BCA"/>
+    <w:multiLevelType w:val="hybridMultilevel"/>
+    <w:tmpl w:val="0BC61B3C"/>
+    <w:lvl w:ilvl="0" w:tplc="0409000F">
+      <w:start w:val="1"/>
+      <w:numFmt w:val="decimal"/>
+      <w:lvlText w:val="%1."/>
+      <w:lvlJc w:val="left"/>
+      <w:pPr>
+        <w:ind w:left="1440" w:hanging="360"/>
+      </w:pPr>
+    </w:lvl>
+    <w:lvl w:ilvl="1" w:tplc="04090019" w:tentative="1">
+      <w:start w:val="1"/>
+      <w:numFmt w:val="lowerLetter"/>
+      <w:lvlText w:val="%2."/>
+      <w:lvlJc w:val="left"/>
+      <w:pPr>
+        <w:ind w:left="2160" w:hanging="360"/>
+      </w:pPr>
+    </w:lvl>
+    <w:lvl w:ilvl="2" w:tplc="0409001B" w:tentative="1">
+      <w:start w:val="1"/>
+      <w:numFmt w:val="lowerRoman"/>
+      <w:lvlText w:val="%3."/>
+      <w:lvlJc w:val="right"/>
+      <w:pPr>
+        <w:ind w:left="2880" w:hanging="180"/>
+      </w:pPr>
+    </w:lvl>
+    <w:lvl w:ilvl="3" w:tplc="0409000F" w:tentative="1">
+      <w:start w:val="1"/>
+      <w:numFmt w:val="decimal"/>
+      <w:lvlText w:val="%4."/>
+      <w:lvlJc w:val="left"/>
+      <w:pPr>
+        <w:ind w:left="3600" w:hanging="360"/>
+      </w:pPr>
+    </w:lvl>
+    <w:lvl w:ilvl="4" w:tplc="04090019" w:tentative="1">
+      <w:start w:val="1"/>
+      <w:numFmt w:val="lowerLetter"/>
+      <w:lvlText w:val="%5."/>
+      <w:lvlJc w:val="left"/>
+      <w:pPr>
+        <w:ind w:left="4320" w:hanging="360"/>
+      </w:pPr>
+    </w:lvl>
+    <w:lvl w:ilvl="5" w:tplc="0409001B" w:tentative="1">
+      <w:start w:val="1"/>
+      <w:numFmt w:val="lowerRoman"/>
+      <w:lvlText w:val="%6."/>
+      <w:lvlJc w:val="right"/>
+      <w:pPr>
+        <w:ind w:left="5040" w:hanging="180"/>
+      </w:pPr>
+    </w:lvl>
+    <w:lvl w:ilvl="6" w:tplc="0409000F" w:tentative="1">
+      <w:start w:val="1"/>
+      <w:numFmt w:val="decimal"/>
+      <w:lvlText w:val="%7."/>
+      <w:lvlJc w:val="left"/>
+      <w:pPr>
+        <w:ind w:left="5760" w:hanging="360"/>
+      </w:pPr>
+    </w:lvl>
+    <w:lvl w:ilvl="7" w:tplc="04090019" w:tentative="1">
+      <w:start w:val="1"/>
+      <w:numFmt w:val="lowerLetter"/>
+      <w:lvlText w:val="%8."/>
+      <w:lvlJc w:val="left"/>
+      <w:pPr>
+        <w:ind w:left="6480" w:hanging="360"/>
+      </w:pPr>
+    </w:lvl>
+    <w:lvl w:ilvl="8" w:tplc="0409001B" w:tentative="1">
+      <w:start w:val="1"/>
+      <w:numFmt w:val="lowerRoman"/>
+      <w:lvlText w:val="%9."/>
+      <w:lvlJc w:val="right"/>
+      <w:pPr>
+        <w:ind w:left="7200" w:hanging="180"/>
+      </w:pPr>
+    </w:lvl>
+  </w:abstractNum>
+  <w:abstractNum w:abstractNumId="6" w15:restartNumberingAfterBreak="0">
     <w:nsid w:val="6ADD73DC"/>
     <w:multiLevelType w:val="hybridMultilevel"/>
     <w:tmpl w:val="A1C6C946"/>
@@ -1977,20 +2391,115 @@
       </w:rPr>
     </w:lvl>
   </w:abstractNum>
+  <w:abstractNum w:abstractNumId="7" w15:restartNumberingAfterBreak="0">
+    <w:nsid w:val="7E531D5C"/>
+    <w:multiLevelType w:val="hybridMultilevel"/>
+    <w:tmpl w:val="C18C930E"/>
+    <w:lvl w:ilvl="0" w:tplc="0409000F">
+      <w:start w:val="1"/>
+      <w:numFmt w:val="decimal"/>
+      <w:lvlText w:val="%1."/>
+      <w:lvlJc w:val="left"/>
+      <w:pPr>
+        <w:ind w:left="720" w:hanging="360"/>
+      </w:pPr>
+    </w:lvl>
+    <w:lvl w:ilvl="1" w:tplc="04090019" w:tentative="1">
+      <w:start w:val="1"/>
+      <w:numFmt w:val="lowerLetter"/>
+      <w:lvlText w:val="%2."/>
+      <w:lvlJc w:val="left"/>
+      <w:pPr>
+        <w:ind w:left="1440" w:hanging="360"/>
+      </w:pPr>
+    </w:lvl>
+    <w:lvl w:ilvl="2" w:tplc="0409001B" w:tentative="1">
+      <w:start w:val="1"/>
+      <w:numFmt w:val="lowerRoman"/>
+      <w:lvlText w:val="%3."/>
+      <w:lvlJc w:val="right"/>
+      <w:pPr>
+        <w:ind w:left="2160" w:hanging="180"/>
+      </w:pPr>
+    </w:lvl>
+    <w:lvl w:ilvl="3" w:tplc="0409000F" w:tentative="1">
+      <w:start w:val="1"/>
+      <w:numFmt w:val="decimal"/>
+      <w:lvlText w:val="%4."/>
+      <w:lvlJc w:val="left"/>
+      <w:pPr>
+        <w:ind w:left="2880" w:hanging="360"/>
+      </w:pPr>
+    </w:lvl>
+    <w:lvl w:ilvl="4" w:tplc="04090019" w:tentative="1">
+      <w:start w:val="1"/>
+      <w:numFmt w:val="lowerLetter"/>
+      <w:lvlText w:val="%5."/>
+      <w:lvlJc w:val="left"/>
+      <w:pPr>
+        <w:ind w:left="3600" w:hanging="360"/>
+      </w:pPr>
+    </w:lvl>
+    <w:lvl w:ilvl="5" w:tplc="0409001B" w:tentative="1">
+      <w:start w:val="1"/>
+      <w:numFmt w:val="lowerRoman"/>
+      <w:lvlText w:val="%6."/>
+      <w:lvlJc w:val="right"/>
+      <w:pPr>
+        <w:ind w:left="4320" w:hanging="180"/>
+      </w:pPr>
+    </w:lvl>
+    <w:lvl w:ilvl="6" w:tplc="0409000F" w:tentative="1">
+      <w:start w:val="1"/>
+      <w:numFmt w:val="decimal"/>
+      <w:lvlText w:val="%7."/>
+      <w:lvlJc w:val="left"/>
+      <w:pPr>
+        <w:ind w:left="5040" w:hanging="360"/>
+      </w:pPr>
+    </w:lvl>
+    <w:lvl w:ilvl="7" w:tplc="04090019" w:tentative="1">
+      <w:start w:val="1"/>
+      <w:numFmt w:val="lowerLetter"/>
+      <w:lvlText w:val="%8."/>
+      <w:lvlJc w:val="left"/>
+      <w:pPr>
+        <w:ind w:left="5760" w:hanging="360"/>
+      </w:pPr>
+    </w:lvl>
+    <w:lvl w:ilvl="8" w:tplc="0409001B" w:tentative="1">
+      <w:start w:val="1"/>
+      <w:numFmt w:val="lowerRoman"/>
+      <w:lvlText w:val="%9."/>
+      <w:lvlJc w:val="right"/>
+      <w:pPr>
+        <w:ind w:left="6480" w:hanging="180"/>
+      </w:pPr>
+    </w:lvl>
+  </w:abstractNum>
   <w:num w:numId="1">
+    <w:abstractNumId w:val="1"/>
+  </w:num>
+  <w:num w:numId="2">
+    <w:abstractNumId w:val="6"/>
+  </w:num>
+  <w:num w:numId="3">
+    <w:abstractNumId w:val="4"/>
+  </w:num>
+  <w:num w:numId="4">
+    <w:abstractNumId w:val="3"/>
+  </w:num>
+  <w:num w:numId="5">
+    <w:abstractNumId w:val="2"/>
+  </w:num>
+  <w:num w:numId="6">
     <w:abstractNumId w:val="0"/>
   </w:num>
-  <w:num w:numId="2">
-    <w:abstractNumId w:val="4"/>
+  <w:num w:numId="7">
+    <w:abstractNumId w:val="5"/>
   </w:num>
-  <w:num w:numId="3">
-    <w:abstractNumId w:val="3"/>
-  </w:num>
-  <w:num w:numId="4">
-    <w:abstractNumId w:val="2"/>
-  </w:num>
-  <w:num w:numId="5">
-    <w:abstractNumId w:val="1"/>
+  <w:num w:numId="8">
+    <w:abstractNumId w:val="7"/>
   </w:num>
 </w:numbering>
 </file>
@@ -2498,6 +3007,25 @@
       <w:szCs w:val="24"/>
     </w:rPr>
   </w:style>
+  <w:style w:type="paragraph" w:styleId="Caption">
+    <w:name w:val="caption"/>
+    <w:basedOn w:val="Normal"/>
+    <w:next w:val="Normal"/>
+    <w:uiPriority w:val="35"/>
+    <w:unhideWhenUsed/>
+    <w:qFormat/>
+    <w:rsid w:val="00F81C2D"/>
+    <w:pPr>
+      <w:spacing w:after="200" w:line="240" w:lineRule="auto"/>
+    </w:pPr>
+    <w:rPr>
+      <w:i/>
+      <w:iCs/>
+      <w:color w:val="44546A" w:themeColor="text2"/>
+      <w:sz w:val="18"/>
+      <w:szCs w:val="18"/>
+    </w:rPr>
+  </w:style>
 </w:styles>
 </file>
 
@@ -2760,4 +3288,16 @@
     </a:ext>
   </a:extLst>
 </a:theme>
+</file>
+
+<file path=customXml/item1.xml><?xml version="1.0" encoding="utf-8"?>
+<b:Sources xmlns:b="http://schemas.openxmlformats.org/officeDocument/2006/bibliography" xmlns="http://schemas.openxmlformats.org/officeDocument/2006/bibliography" SelectedStyle="\APASixthEditionOfficeOnline.xsl" StyleName="APA" Version="6"/>
+</file>
+
+<file path=customXml/itemProps1.xml><?xml version="1.0" encoding="utf-8"?>
+<ds:datastoreItem xmlns:ds="http://schemas.openxmlformats.org/officeDocument/2006/customXml" ds:itemID="{47EF8EDD-0073-4AAD-A972-5B4FD054E546}">
+  <ds:schemaRefs>
+    <ds:schemaRef ds:uri="http://schemas.openxmlformats.org/officeDocument/2006/bibliography"/>
+  </ds:schemaRefs>
+</ds:datastoreItem>
 </file>
</xml_diff>